<commit_message>
Apartado 8 modificado por Bogdan
He añadido el segundo parrafo del apartado 8 originalmente escrito por Sandra. Si se quiere hacer alguna modificación al apartado no dudeis en hacerla.
</commit_message>
<xml_diff>
--- a/TG1 apartado 8 SandraAntoral.docx
+++ b/TG1 apartado 8 SandraAntoral.docx
@@ -1,6 +1,6 @@
 
 <file path=word/document.xml><?xml version="1.0" encoding="utf-8"?>
-<w:document xmlns:wpc="http://schemas.microsoft.com/office/word/2010/wordprocessingCanvas" xmlns:mc="http://schemas.openxmlformats.org/markup-compatibility/2006" xmlns:o="urn:schemas-microsoft-com:office:office" xmlns:r="http://schemas.openxmlformats.org/officeDocument/2006/relationships" xmlns:m="http://schemas.openxmlformats.org/officeDocument/2006/math" xmlns:v="urn:schemas-microsoft-com:vml" xmlns:wp14="http://schemas.microsoft.com/office/word/2010/wordprocessingDrawing" xmlns:wp="http://schemas.openxmlformats.org/drawingml/2006/wordprocessingDrawing" xmlns:w10="urn:schemas-microsoft-com:office:word" xmlns:w="http://schemas.openxmlformats.org/wordprocessingml/2006/main" xmlns:w14="http://schemas.microsoft.com/office/word/2010/wordml" xmlns:wpg="http://schemas.microsoft.com/office/word/2010/wordprocessingGroup" xmlns:wpi="http://schemas.microsoft.com/office/word/2010/wordprocessingInk" xmlns:wne="http://schemas.microsoft.com/office/word/2006/wordml" xmlns:wps="http://schemas.microsoft.com/office/word/2010/wordprocessingShape" mc:Ignorable="w14 wp14">
+<w:document xmlns:ve="http://schemas.openxmlformats.org/markup-compatibility/2006" xmlns:o="urn:schemas-microsoft-com:office:office" xmlns:r="http://schemas.openxmlformats.org/officeDocument/2006/relationships" xmlns:m="http://schemas.openxmlformats.org/officeDocument/2006/math" xmlns:v="urn:schemas-microsoft-com:vml" xmlns:wp="http://schemas.openxmlformats.org/drawingml/2006/wordprocessingDrawing" xmlns:w10="urn:schemas-microsoft-com:office:word" xmlns:w="http://schemas.openxmlformats.org/wordprocessingml/2006/main" xmlns:wne="http://schemas.microsoft.com/office/word/2006/wordml">
   <w:body>
     <w:sdt>
       <w:sdtPr>
@@ -3783,39 +3783,19 @@
       <w:bookmarkEnd w:id="1"/>
     </w:p>
     <w:p>
-      <w:proofErr w:type="spellStart"/>
-      <w:r>
-        <w:t>Antoral</w:t>
-      </w:r>
-      <w:proofErr w:type="spellEnd"/>
-      <w:r>
-        <w:t xml:space="preserve"> Oreja, Sandra.</w:t>
-      </w:r>
-    </w:p>
-    <w:p>
-      <w:proofErr w:type="spellStart"/>
-      <w:r>
-        <w:t>Ciobanu</w:t>
-      </w:r>
-      <w:proofErr w:type="spellEnd"/>
-      <w:r>
-        <w:t xml:space="preserve">, </w:t>
-      </w:r>
-      <w:proofErr w:type="spellStart"/>
-      <w:r>
-        <w:t>Bogdan</w:t>
-      </w:r>
-      <w:proofErr w:type="spellEnd"/>
+      <w:r>
+        <w:t>Antoral Oreja, Sandra.</w:t>
+      </w:r>
+    </w:p>
+    <w:p>
+      <w:r>
+        <w:t>Ciobanu, Bogdan</w:t>
+      </w:r>
       <w:r>
         <w:t xml:space="preserve"> </w:t>
       </w:r>
-      <w:proofErr w:type="spellStart"/>
-      <w:r>
-        <w:t>Ionut</w:t>
-      </w:r>
-      <w:proofErr w:type="spellEnd"/>
-      <w:r>
-        <w:t>.</w:t>
+      <w:r>
+        <w:t>Ionut.</w:t>
       </w:r>
     </w:p>
     <w:p>
@@ -3841,15 +3821,7 @@
         <w:t xml:space="preserve">compartido a </w:t>
       </w:r>
       <w:r>
-        <w:t xml:space="preserve">la planificación del trabajo utilizando una herramienta online de diagramación Gantt (por  ejemplo, </w:t>
-      </w:r>
-      <w:proofErr w:type="spellStart"/>
-      <w:r>
-        <w:t>GanttPro</w:t>
-      </w:r>
-      <w:proofErr w:type="spellEnd"/>
-      <w:r>
-        <w:t>, versión gratuita).</w:t>
+        <w:t>la planificación del trabajo utilizando una herramienta online de diagramación Gantt (por  ejemplo, GanttPro, versión gratuita).</w:t>
       </w:r>
     </w:p>
     <w:p>
@@ -3864,7 +3836,7 @@
       </w:r>
     </w:p>
     <w:p>
-      <w:hyperlink r:id="rId9" w:anchor="!/app/home" w:history="1">
+      <w:hyperlink r:id="rId8" w:anchor="!/app/home" w:history="1">
         <w:r>
           <w:rPr>
             <w:rStyle w:val="Hipervnculo"/>
@@ -3905,29 +3877,13 @@
     </w:p>
     <w:p>
       <w:r>
-        <w:t xml:space="preserve">En este apartado debe incluirse un enlace (URL) a un repositorio en </w:t>
-      </w:r>
-      <w:proofErr w:type="spellStart"/>
-      <w:r>
-        <w:t>GitHub</w:t>
-      </w:r>
-      <w:proofErr w:type="spellEnd"/>
-      <w:r>
-        <w:t xml:space="preserve"> </w:t>
+        <w:t>En este apartado debe incluirse un enlace (URL) a un repositorio en GitHub</w:t>
       </w:r>
       <w:r>
         <w:t xml:space="preserve">o </w:t>
       </w:r>
       <w:r>
-        <w:t xml:space="preserve">en </w:t>
-      </w:r>
-      <w:proofErr w:type="spellStart"/>
-      <w:r>
-        <w:t>BitBucket</w:t>
-      </w:r>
-      <w:proofErr w:type="spellEnd"/>
-      <w:r>
-        <w:t xml:space="preserve"> creado para el trabajo.</w:t>
+        <w:t>en BitBucket creado para el trabajo.</w:t>
       </w:r>
     </w:p>
     <w:p>
@@ -3995,103 +3951,15 @@
         <w:t xml:space="preserve">Para la realización de este trabajo, se ha elegido como tema y herramientas a analizar </w:t>
       </w:r>
       <w:r>
-        <w:t xml:space="preserve">Web </w:t>
-      </w:r>
-      <w:proofErr w:type="spellStart"/>
-      <w:r>
-        <w:t>testing</w:t>
-      </w:r>
-      <w:proofErr w:type="spellEnd"/>
-      <w:r>
-        <w:t xml:space="preserve"> </w:t>
-      </w:r>
-      <w:proofErr w:type="spellStart"/>
-      <w:r>
-        <w:t>tools</w:t>
-      </w:r>
-      <w:proofErr w:type="spellEnd"/>
-      <w:r>
-        <w:t>: Load, Stress and Performance</w:t>
-      </w:r>
-      <w:r>
-        <w:t xml:space="preserve">, es decir, herramientas de </w:t>
-      </w:r>
-      <w:proofErr w:type="spellStart"/>
-      <w:r>
-        <w:t>testing</w:t>
-      </w:r>
-      <w:proofErr w:type="spellEnd"/>
-      <w:r>
-        <w:t xml:space="preserve"> para la Web, para saber la carga que es capaz de soportar una página, su estrés y su rendimiento.</w:t>
-      </w:r>
-    </w:p>
-    <w:p>
-      <w:r>
-        <w:t xml:space="preserve">Las herramientas que no se podrán usar y por lo tanto no se analizaran son: </w:t>
-      </w:r>
-      <w:proofErr w:type="spellStart"/>
-      <w:r>
-        <w:t>NeoLoad</w:t>
-      </w:r>
-      <w:proofErr w:type="spellEnd"/>
-      <w:r>
-        <w:t xml:space="preserve">, </w:t>
-      </w:r>
-      <w:proofErr w:type="spellStart"/>
-      <w:r>
-        <w:t>LoadRunner</w:t>
-      </w:r>
-      <w:proofErr w:type="spellEnd"/>
-      <w:r>
-        <w:t xml:space="preserve">, </w:t>
-      </w:r>
-      <w:proofErr w:type="spellStart"/>
-      <w:r>
-        <w:t>LoadUI</w:t>
-      </w:r>
-      <w:proofErr w:type="spellEnd"/>
-      <w:r>
-        <w:t xml:space="preserve">, </w:t>
-      </w:r>
-      <w:proofErr w:type="spellStart"/>
-      <w:r>
-        <w:t>Loadster</w:t>
-      </w:r>
-      <w:proofErr w:type="spellEnd"/>
-      <w:r>
-        <w:t xml:space="preserve">, </w:t>
-      </w:r>
-      <w:proofErr w:type="spellStart"/>
-      <w:r>
-        <w:t>Loadimpact</w:t>
-      </w:r>
-      <w:proofErr w:type="spellEnd"/>
-      <w:r>
-        <w:t xml:space="preserve">, </w:t>
-      </w:r>
-      <w:proofErr w:type="spellStart"/>
-      <w:r>
-        <w:t>Wapt</w:t>
-      </w:r>
-      <w:proofErr w:type="spellEnd"/>
-      <w:r>
-        <w:t xml:space="preserve">, </w:t>
-      </w:r>
-      <w:proofErr w:type="spellStart"/>
-      <w:r>
-        <w:t>Qtest</w:t>
-      </w:r>
-      <w:proofErr w:type="spellEnd"/>
-      <w:r>
-        <w:t xml:space="preserve">, </w:t>
-      </w:r>
-      <w:proofErr w:type="spellStart"/>
-      <w:r>
-        <w:t>Telerik</w:t>
-      </w:r>
-      <w:proofErr w:type="spellEnd"/>
-      <w:r>
-        <w:t xml:space="preserve"> y JMETER. Debido a su uso en otras asignaturas o a que han sido elegidas en años anteriores.</w:t>
+        <w:t>Web testingtools: Load, Stress and Performance</w:t>
+      </w:r>
+      <w:r>
+        <w:t>, es decir, herramientas de testing para la Web, para saber la carga que es capaz de soportar una página, su estrés y su rendimiento.</w:t>
+      </w:r>
+    </w:p>
+    <w:p>
+      <w:r>
+        <w:t>Las herramientas que no se podrán usar y por lo tanto no se analizaran son: NeoLoad, LoadRunner, LoadUI, Loadster, Loadimpact, Wapt, Qtest, Telerik y JMETER. Debido a su uso en otras asignaturas o a que han sido elegidas en años anteriores.</w:t>
       </w:r>
     </w:p>
     <w:p/>
@@ -4100,64 +3968,22 @@
     <w:p>
       <w:r>
         <w:lastRenderedPageBreak/>
-        <w:t xml:space="preserve">Actualmente el número de herramientas para </w:t>
-      </w:r>
-      <w:proofErr w:type="spellStart"/>
-      <w:r>
-        <w:t>testing</w:t>
-      </w:r>
-      <w:proofErr w:type="spellEnd"/>
-      <w:r>
-        <w:t xml:space="preserve"> de sitios Web que tenemos en el mercado es muy elevado. Se suelen hacer dos grandes distinciones entre ellas, agrupándolas en dos categorías según su software, si es un software libre o un software licenciado, aunque también existe otra forma de distinguirlas, en software gratuito y software de pago.</w:t>
-      </w:r>
-    </w:p>
-    <w:p>
-      <w:r>
-        <w:t xml:space="preserve">Las herramientas específicas que hemos encontrado de este tipo de tecnología para realizar un análisis sobre ellas, con el fin de poder conocer mejor su funcionamiento son las siguientes: </w:t>
-      </w:r>
-      <w:proofErr w:type="spellStart"/>
-      <w:r>
-        <w:t>webload</w:t>
-      </w:r>
-      <w:proofErr w:type="spellEnd"/>
-      <w:r>
-        <w:t xml:space="preserve"> y </w:t>
-      </w:r>
-      <w:proofErr w:type="spellStart"/>
-      <w:r>
-        <w:t>loadFocus</w:t>
-      </w:r>
-      <w:proofErr w:type="spellEnd"/>
-      <w:r>
-        <w:t>.</w:t>
-      </w:r>
-    </w:p>
-    <w:p>
-      <w:proofErr w:type="spellStart"/>
-      <w:r>
-        <w:t>WEbLoad</w:t>
-      </w:r>
-      <w:proofErr w:type="spellEnd"/>
-      <w:r>
-        <w:t>: Es una herramienta que nos permite realizar pruebas de rendimiento, a través de un entorno gráfico en el cual se pueden desarrollar, grabar y editar script de pruebas.</w:t>
-      </w:r>
-    </w:p>
-    <w:p>
-      <w:proofErr w:type="spellStart"/>
-      <w:r>
-        <w:t>LoadFocus</w:t>
-      </w:r>
-      <w:proofErr w:type="spellEnd"/>
-      <w:r>
-        <w:t xml:space="preserve">: Se trata de una herramienta que nos permite realizar pruebas de carda del sitio Web, aplicaciones móviles y </w:t>
-      </w:r>
-      <w:proofErr w:type="spellStart"/>
-      <w:r>
-        <w:t>APIs</w:t>
-      </w:r>
-      <w:proofErr w:type="spellEnd"/>
-      <w:r>
-        <w:t xml:space="preserve"> con miles de usuario al mismo tiempo. Además nos permite averiguar cuántos usuarios puede soportar el sitio Web o API. También nos permite medir el tiempo de carga y así poder obtener ideas para la optimización del rendimiento.</w:t>
+        <w:t>Actualmente el número de herramientas para testing de sitios Web que tenemos en el mercado es muy elevado. Se suelen hacer dos grandes distinciones entre ellas, agrupándolas en dos categorías según su software, si es un software libre o un software licenciado, aunque también existe otra forma de distinguirlas, en software gratuito y software de pago.</w:t>
+      </w:r>
+    </w:p>
+    <w:p>
+      <w:r>
+        <w:t>Las herramientas específicas que hemos encontrado de este tipo de tecnología para realizar un análisis sobre ellas, con el fin de poder conocer mejor su funcionamiento son las siguientes: webload y loadFocus.</w:t>
+      </w:r>
+    </w:p>
+    <w:p>
+      <w:r>
+        <w:t>WEbLoad: Es una herramienta que nos permite realizar pruebas de rendimiento, a través de un entorno gráfico en el cual se pueden desarrollar, grabar y editar script de pruebas.</w:t>
+      </w:r>
+    </w:p>
+    <w:p>
+      <w:r>
+        <w:t>LoadFocus: Se trata de una herramienta que nos permite realizar pruebas de carda del sitio Web, aplicaciones móviles y APIs con miles de usuario al mismo tiempo. Además nos permite averiguar cuántos usuarios puede soportar el sitio Web o API. También nos permite medir el tiempo de carga y así poder obtener ideas para la optimización del rendimiento.</w:t>
       </w:r>
     </w:p>
     <w:p>
@@ -4203,26 +4029,13 @@
       <w:r>
         <w:t>1 Fuentes sobre el tipo de tecnología</w:t>
       </w:r>
+      <w:bookmarkEnd w:id="6"/>
       <w:r>
         <w:t xml:space="preserve"> </w:t>
       </w:r>
-      <w:bookmarkEnd w:id="6"/>
-      <w:r>
-        <w:t xml:space="preserve">Web </w:t>
-      </w:r>
-      <w:proofErr w:type="spellStart"/>
-      <w:r>
-        <w:t>testing</w:t>
-      </w:r>
-      <w:proofErr w:type="spellEnd"/>
-      <w:r>
-        <w:t xml:space="preserve"> </w:t>
-      </w:r>
-      <w:proofErr w:type="spellStart"/>
-      <w:r>
-        <w:t>tools</w:t>
-      </w:r>
-      <w:proofErr w:type="spellEnd"/>
+      <w:r>
+        <w:t>Web testingtools</w:t>
+      </w:r>
     </w:p>
     <w:p>
       <w:pPr>
@@ -4268,16 +4081,23 @@
       </w:r>
       <w:bookmarkEnd w:id="8"/>
       <w:r>
-        <w:t xml:space="preserve"> </w:t>
-      </w:r>
-      <w:hyperlink r:id="rId10" w:history="1">
-        <w:r>
-          <w:rPr>
-            <w:rStyle w:val="Hipervnculo"/>
-          </w:rPr>
-          <w:t>http://testeandosoftware.com/las-mejores-herramientas-para-realizar-pruebas-de-software/</w:t>
-        </w:r>
-      </w:hyperlink>
+        <w:fldChar w:fldCharType="begin"/>
+      </w:r>
+      <w:r>
+        <w:instrText>HYPERLINK "http://testeandosoftware.com/las-mejores-herramientas-para-realizar-pruebas-de-software/"</w:instrText>
+      </w:r>
+      <w:r>
+        <w:fldChar w:fldCharType="separate"/>
+      </w:r>
+      <w:r>
+        <w:rPr>
+          <w:rStyle w:val="Hipervnculo"/>
+        </w:rPr>
+        <w:t>http://testeandosoftware.com/las-mejores-herramientas-para-realizar-pruebas-de-software/</w:t>
+      </w:r>
+      <w:r>
+        <w:fldChar w:fldCharType="end"/>
+      </w:r>
     </w:p>
     <w:p>
       <w:pPr>
@@ -4286,9 +4106,6 @@
       <w:bookmarkStart w:id="9" w:name="_Toc444537695"/>
       <w:r>
         <w:t>3.1.3</w:t>
-      </w:r>
-      <w:r>
-        <w:t xml:space="preserve"> </w:t>
       </w:r>
       <w:bookmarkEnd w:id="9"/>
       <w:r>
@@ -4318,15 +4135,9 @@
     </w:p>
     <w:p>
       <w:r>
-        <w:t>3.1.</w:t>
-      </w:r>
-      <w:r>
-        <w:t>4</w:t>
-      </w:r>
-      <w:r>
-        <w:t xml:space="preserve"> </w:t>
-      </w:r>
-      <w:hyperlink r:id="rId11" w:history="1">
+        <w:t>3.1.4</w:t>
+      </w:r>
+      <w:hyperlink r:id="rId9" w:history="1">
         <w:r>
           <w:rPr>
             <w:rStyle w:val="Hipervnculo"/>
@@ -4337,15 +4148,9 @@
     </w:p>
     <w:p>
       <w:r>
-        <w:t>3.1.</w:t>
-      </w:r>
-      <w:r>
-        <w:t>5</w:t>
-      </w:r>
-      <w:r>
-        <w:t xml:space="preserve"> </w:t>
-      </w:r>
-      <w:hyperlink r:id="rId12" w:history="1">
+        <w:t>3.1.5</w:t>
+      </w:r>
+      <w:hyperlink r:id="rId10" w:history="1">
         <w:r>
           <w:rPr>
             <w:rStyle w:val="Hipervnculo"/>
@@ -4356,12 +4161,9 @@
     </w:p>
     <w:p>
       <w:r>
-        <w:t>3.1.</w:t>
-      </w:r>
-      <w:r>
-        <w:t>6</w:t>
-      </w:r>
-      <w:hyperlink r:id="rId13" w:history="1">
+        <w:t>3.1.6</w:t>
+      </w:r>
+      <w:hyperlink r:id="rId11" w:history="1">
         <w:r>
           <w:rPr>
             <w:rStyle w:val="Hipervnculo"/>
@@ -4374,7 +4176,7 @@
       <w:r>
         <w:t xml:space="preserve">3.1.7 </w:t>
       </w:r>
-      <w:hyperlink r:id="rId14" w:history="1">
+      <w:hyperlink r:id="rId12" w:history="1">
         <w:r>
           <w:rPr>
             <w:rStyle w:val="Hipervnculo"/>
@@ -4387,7 +4189,7 @@
       <w:r>
         <w:t xml:space="preserve">3.1.8 </w:t>
       </w:r>
-      <w:hyperlink r:id="rId15" w:history="1">
+      <w:hyperlink r:id="rId13" w:history="1">
         <w:r>
           <w:rPr>
             <w:rStyle w:val="Hipervnculo"/>
@@ -4400,7 +4202,7 @@
       <w:r>
         <w:t xml:space="preserve">3.1.9 </w:t>
       </w:r>
-      <w:hyperlink r:id="rId16" w:history="1">
+      <w:hyperlink r:id="rId14" w:history="1">
         <w:r>
           <w:rPr>
             <w:rStyle w:val="Hipervnculo"/>
@@ -4413,7 +4215,7 @@
       <w:r>
         <w:t xml:space="preserve">3.1.10 </w:t>
       </w:r>
-      <w:hyperlink r:id="rId17" w:history="1">
+      <w:hyperlink r:id="rId15" w:history="1">
         <w:r>
           <w:rPr>
             <w:rStyle w:val="Hipervnculo"/>
@@ -4434,15 +4236,10 @@
       <w:r>
         <w:t>Fuentes sobre la tecnología</w:t>
       </w:r>
-      <w:r>
-        <w:t xml:space="preserve"> </w:t>
-      </w:r>
       <w:bookmarkEnd w:id="10"/>
-      <w:proofErr w:type="spellStart"/>
       <w:r>
         <w:t>LoadFocus</w:t>
       </w:r>
-      <w:proofErr w:type="spellEnd"/>
     </w:p>
     <w:p>
       <w:pPr>
@@ -4477,9 +4274,6 @@
       <w:r>
         <w:fldChar w:fldCharType="end"/>
       </w:r>
-      <w:r>
-        <w:t xml:space="preserve"> </w:t>
-      </w:r>
     </w:p>
     <w:p>
       <w:pPr>
@@ -4514,9 +4308,6 @@
       <w:r>
         <w:fldChar w:fldCharType="end"/>
       </w:r>
-      <w:r>
-        <w:t xml:space="preserve"> </w:t>
-      </w:r>
     </w:p>
     <w:p>
       <w:pPr>
@@ -4525,9 +4316,6 @@
       <w:bookmarkStart w:id="13" w:name="_Toc444537699"/>
       <w:r>
         <w:t>3.2.3</w:t>
-      </w:r>
-      <w:r>
-        <w:t xml:space="preserve"> </w:t>
       </w:r>
       <w:bookmarkEnd w:id="13"/>
       <w:r>
@@ -4554,15 +4342,12 @@
       <w:r>
         <w:fldChar w:fldCharType="end"/>
       </w:r>
-      <w:r>
-        <w:t xml:space="preserve"> </w:t>
-      </w:r>
     </w:p>
     <w:p>
       <w:r>
         <w:t xml:space="preserve">3.2.4 </w:t>
       </w:r>
-      <w:hyperlink r:id="rId18" w:history="1">
+      <w:hyperlink r:id="rId16" w:history="1">
         <w:r>
           <w:rPr>
             <w:rStyle w:val="Hipervnculo"/>
@@ -4575,7 +4360,7 @@
       <w:r>
         <w:t xml:space="preserve">3.3.5 </w:t>
       </w:r>
-      <w:hyperlink r:id="rId19" w:history="1">
+      <w:hyperlink r:id="rId17" w:history="1">
         <w:r>
           <w:rPr>
             <w:rStyle w:val="Hipervnculo"/>
@@ -4583,9 +4368,6 @@
           <w:t>https://www.endole.co.uk/company/09554514/loadfocus-ltd</w:t>
         </w:r>
       </w:hyperlink>
-      <w:r>
-        <w:t xml:space="preserve"> </w:t>
-      </w:r>
     </w:p>
     <w:p/>
     <w:p>
@@ -4599,15 +4381,10 @@
       <w:r>
         <w:t>Fuentes sobre la tecnología</w:t>
       </w:r>
-      <w:r>
-        <w:t xml:space="preserve"> </w:t>
-      </w:r>
       <w:bookmarkEnd w:id="14"/>
-      <w:proofErr w:type="spellStart"/>
       <w:r>
         <w:t>WebLoad</w:t>
       </w:r>
-      <w:proofErr w:type="spellEnd"/>
     </w:p>
     <w:p>
       <w:pPr>
@@ -4642,9 +4419,6 @@
       <w:r>
         <w:fldChar w:fldCharType="end"/>
       </w:r>
-      <w:r>
-        <w:t xml:space="preserve"> </w:t>
-      </w:r>
     </w:p>
     <w:p>
       <w:pPr>
@@ -4680,12 +4454,6 @@
       <w:r>
         <w:fldChar w:fldCharType="end"/>
       </w:r>
-      <w:r>
-        <w:t xml:space="preserve"> </w:t>
-      </w:r>
-      <w:r>
-        <w:t xml:space="preserve"> </w:t>
-      </w:r>
     </w:p>
     <w:p>
       <w:pPr>
@@ -4693,9 +4461,6 @@
       </w:pPr>
       <w:r>
         <w:t>3.3.3</w:t>
-      </w:r>
-      <w:r>
-        <w:t xml:space="preserve"> </w:t>
       </w:r>
       <w:bookmarkEnd w:id="17"/>
       <w:r>
@@ -4722,15 +4487,12 @@
       <w:r>
         <w:fldChar w:fldCharType="end"/>
       </w:r>
-      <w:r>
-        <w:t xml:space="preserve"> </w:t>
-      </w:r>
     </w:p>
     <w:p>
       <w:r>
         <w:t xml:space="preserve">3.3.4 </w:t>
       </w:r>
-      <w:hyperlink r:id="rId20" w:history="1">
+      <w:hyperlink r:id="rId18" w:history="1">
         <w:r>
           <w:rPr>
             <w:rStyle w:val="Hipervnculo"/>
@@ -4738,15 +4500,12 @@
           <w:t>https://en.wikipedia.org/wiki/WebLOAD</w:t>
         </w:r>
       </w:hyperlink>
-      <w:r>
-        <w:t xml:space="preserve"> </w:t>
-      </w:r>
     </w:p>
     <w:p>
       <w:r>
         <w:t xml:space="preserve">3.3.5 </w:t>
       </w:r>
-      <w:hyperlink r:id="rId21" w:history="1">
+      <w:hyperlink r:id="rId19" w:history="1">
         <w:r>
           <w:rPr>
             <w:rStyle w:val="Hipervnculo"/>
@@ -4754,9 +4513,6 @@
           <w:t>https://www.b2m.ca/en/our-solutions/webload/</w:t>
         </w:r>
       </w:hyperlink>
-      <w:r>
-        <w:t xml:space="preserve"> </w:t>
-      </w:r>
     </w:p>
     <w:p/>
     <w:p/>
@@ -4825,15 +4581,7 @@
       </w:pPr>
       <w:bookmarkStart w:id="22" w:name="_Toc444537708"/>
       <w:r>
-        <w:t>4.1</w:t>
-      </w:r>
-      <w:proofErr w:type="gramStart"/>
-      <w:r>
-        <w:t>.n</w:t>
-      </w:r>
-      <w:proofErr w:type="gramEnd"/>
-      <w:r>
-        <w:t xml:space="preserve"> Curso no gratuito n sobre el tipo de tecnología en general</w:t>
+        <w:t>4.1.n Curso no gratuito n sobre el tipo de tecnología en general</w:t>
       </w:r>
       <w:bookmarkEnd w:id="22"/>
     </w:p>
@@ -4844,13 +4592,7 @@
       </w:pPr>
       <w:bookmarkStart w:id="23" w:name="_Toc444537709"/>
       <w:r>
-        <w:t>4.2 Cursos</w:t>
-      </w:r>
-      <w:r>
-        <w:t xml:space="preserve"> </w:t>
-      </w:r>
-      <w:r>
-        <w:t xml:space="preserve">no gratuitos </w:t>
+        <w:t xml:space="preserve">4.2 Cursosno gratuitos </w:t>
       </w:r>
       <w:r>
         <w:t>sobre la tecnología</w:t>
@@ -4892,16 +4634,11 @@
       </w:pPr>
       <w:bookmarkStart w:id="26" w:name="_Toc444537712"/>
       <w:r>
-        <w:t>4.2</w:t>
-      </w:r>
-      <w:proofErr w:type="gramStart"/>
-      <w:r>
-        <w:t>.</w:t>
+        <w:t>4.2.</w:t>
       </w:r>
       <w:r>
         <w:t>n</w:t>
       </w:r>
-      <w:proofErr w:type="gramEnd"/>
       <w:r>
         <w:t xml:space="preserve"> Curso no gratuito </w:t>
       </w:r>
@@ -4921,13 +4658,7 @@
       <w:bookmarkStart w:id="27" w:name="_Toc444537713"/>
       <w:r>
         <w:lastRenderedPageBreak/>
-        <w:t>4.3 Cursos</w:t>
-      </w:r>
-      <w:r>
-        <w:t xml:space="preserve"> </w:t>
-      </w:r>
-      <w:r>
-        <w:t xml:space="preserve">no gratuitos </w:t>
+        <w:t xml:space="preserve">4.3 Cursosno gratuitos </w:t>
       </w:r>
       <w:r>
         <w:t>sobre la tecnología</w:t>
@@ -4963,15 +4694,7 @@
       </w:pPr>
       <w:bookmarkStart w:id="30" w:name="_Toc444537716"/>
       <w:r>
-        <w:t>4.3</w:t>
-      </w:r>
-      <w:proofErr w:type="gramStart"/>
-      <w:r>
-        <w:t>.n</w:t>
-      </w:r>
-      <w:proofErr w:type="gramEnd"/>
-      <w:r>
-        <w:t xml:space="preserve"> Curso no gratuito n sobre la tecnología específica B</w:t>
+        <w:t>4.3.n Curso no gratuito n sobre la tecnología específica B</w:t>
       </w:r>
       <w:bookmarkEnd w:id="30"/>
     </w:p>
@@ -5040,15 +4763,7 @@
       </w:pPr>
       <w:bookmarkStart w:id="35" w:name="_Toc444537721"/>
       <w:r>
-        <w:t>5.1</w:t>
-      </w:r>
-      <w:proofErr w:type="gramStart"/>
-      <w:r>
-        <w:t>.n</w:t>
-      </w:r>
-      <w:proofErr w:type="gramEnd"/>
-      <w:r>
-        <w:t xml:space="preserve"> Curso gratuito n sobre el tipo de tecnología en general</w:t>
+        <w:t>5.1.n Curso gratuito n sobre el tipo de tecnología en general</w:t>
       </w:r>
       <w:bookmarkEnd w:id="35"/>
     </w:p>
@@ -5059,13 +4774,7 @@
       </w:pPr>
       <w:bookmarkStart w:id="36" w:name="_Toc444537722"/>
       <w:r>
-        <w:t>5.2 Cursos</w:t>
-      </w:r>
-      <w:r>
-        <w:t xml:space="preserve"> </w:t>
-      </w:r>
-      <w:r>
-        <w:t xml:space="preserve">gratuitos </w:t>
+        <w:t xml:space="preserve">5.2 Cursosgratuitos </w:t>
       </w:r>
       <w:r>
         <w:t>sobre la tecnología</w:t>
@@ -5101,15 +4810,7 @@
       </w:pPr>
       <w:bookmarkStart w:id="39" w:name="_Toc444537725"/>
       <w:r>
-        <w:t>5.2</w:t>
-      </w:r>
-      <w:proofErr w:type="gramStart"/>
-      <w:r>
-        <w:t>.n</w:t>
-      </w:r>
-      <w:proofErr w:type="gramEnd"/>
-      <w:r>
-        <w:t xml:space="preserve"> Curso gratuito n sobre la tecnología especifica A</w:t>
+        <w:t>5.2.n Curso gratuito n sobre la tecnología especifica A</w:t>
       </w:r>
       <w:bookmarkEnd w:id="39"/>
     </w:p>
@@ -5124,13 +4825,7 @@
       </w:pPr>
       <w:bookmarkStart w:id="40" w:name="_Toc444537726"/>
       <w:r>
-        <w:t>5.3 Cursos</w:t>
-      </w:r>
-      <w:r>
-        <w:t xml:space="preserve"> </w:t>
-      </w:r>
-      <w:r>
-        <w:t xml:space="preserve">gratuitos </w:t>
+        <w:t xml:space="preserve">5.3 Cursosgratuitos </w:t>
       </w:r>
       <w:r>
         <w:t>sobre la tecnología</w:t>
@@ -5172,15 +4867,7 @@
       </w:pPr>
       <w:bookmarkStart w:id="43" w:name="_Toc444537729"/>
       <w:r>
-        <w:t>5.3</w:t>
-      </w:r>
-      <w:proofErr w:type="gramStart"/>
-      <w:r>
-        <w:t>.n</w:t>
-      </w:r>
-      <w:proofErr w:type="gramEnd"/>
-      <w:r>
-        <w:t xml:space="preserve"> Curso gratuito n sobre la tecnología especifica </w:t>
+        <w:t xml:space="preserve">5.3.n Curso gratuito n sobre la tecnología especifica </w:t>
       </w:r>
       <w:r>
         <w:t>B</w:t>
@@ -5322,31 +5009,42 @@
         <w:t xml:space="preserve">Durante este pequeño estudio sobre las </w:t>
       </w:r>
       <w:r>
-        <w:t xml:space="preserve">Web </w:t>
-      </w:r>
-      <w:proofErr w:type="spellStart"/>
-      <w:r>
-        <w:t>testing</w:t>
-      </w:r>
-      <w:proofErr w:type="spellEnd"/>
-      <w:r>
-        <w:t xml:space="preserve"> </w:t>
-      </w:r>
-      <w:proofErr w:type="spellStart"/>
-      <w:r>
-        <w:t>tools</w:t>
-      </w:r>
-      <w:proofErr w:type="spellEnd"/>
-      <w:r>
-        <w:t xml:space="preserve">, se ha podido ver que existen una gran cantidad de herramientas que nos permiten realizar pruebas de nuestro sitio Web o nuestras </w:t>
-      </w:r>
-      <w:proofErr w:type="spellStart"/>
-      <w:r>
-        <w:t>APIs</w:t>
-      </w:r>
-      <w:proofErr w:type="spellEnd"/>
-      <w:r>
-        <w:t xml:space="preserve">, función de nuestras necesidades. Hemos podido ver las dos principales clasificaciones que se hacen de dichas herramientas, dependiendo de si son de software licenciado o libre o si son software de pago o gratuitos. </w:t>
+        <w:t>Web testingtools</w:t>
+      </w:r>
+      <w:r>
+        <w:t>, se ha podido ver que existen una gran cantidad de herramientas que nos permiten realizar pruebas de nuestro sitio Web o nuestras APIs,</w:t>
+      </w:r>
+      <w:r>
+        <w:t xml:space="preserve"> en</w:t>
+      </w:r>
+      <w:r>
+        <w:t xml:space="preserve"> función de nuestras necesidades. Hemos podido ver las dos principales clasificaciones que se hacen de dichas herramientas, dependiendo de si son de software licenciado o libre o si son software de pago o gratuitos. </w:t>
+      </w:r>
+    </w:p>
+    <w:p>
+      <w:r>
+        <w:t>Hemos podido apreciar, qu</w:t>
+      </w:r>
+      <w:r>
+        <w:t xml:space="preserve">e hay </w:t>
+      </w:r>
+      <w:r>
+        <w:t>pocos cursos referentes a la tecnología web testing.</w:t>
+      </w:r>
+      <w:r>
+        <w:t xml:space="preserve"> En concreto, para la herramienta</w:t>
+      </w:r>
+      <w:r>
+        <w:t xml:space="preserve"> LoadRunner, sí que hay algunos cursos, tanto de pago como gratuitos, pero esto es debido a que esta herramienta pertenece al fabricante HP, mundialmente conocido (y el mismo fabricante vende cursos para su herramienta), y aun así, son pocos cursos si los comparamos con los que pueden tener un lenguaje de programación, por ejemplo. Por otro lado, para la herramienta WebLoad, ha sido prácticamente imposible encontrar algún cursó si obviamos el propio curso que da la web de dicha herramienta</w:t>
+      </w:r>
+      <w:r>
+        <w:t xml:space="preserve"> y algunos vídeos de la plataforma YouTube</w:t>
+      </w:r>
+      <w:r>
+        <w:t>.</w:t>
+      </w:r>
+      <w:r>
+        <w:t xml:space="preserve"> Tras recorrer muchísimas webs, ha sido imposible encontrar algún curso de WebLoad, lo que nos lleva a pensar, que quizás el web testing todavía no está muy maduro, todavía no se le da mucha importancia, aunque esto, es únicamente una opinión personal.</w:t>
       </w:r>
     </w:p>
     <w:p>
@@ -5356,23 +5054,10 @@
       <w:bookmarkStart w:id="53" w:name="_GoBack"/>
       <w:bookmarkEnd w:id="53"/>
       <w:r>
-        <w:t xml:space="preserve">s de </w:t>
-      </w:r>
-      <w:proofErr w:type="spellStart"/>
-      <w:r>
-        <w:t>LoadFocus</w:t>
-      </w:r>
-      <w:proofErr w:type="spellEnd"/>
-      <w:r>
-        <w:t xml:space="preserve"> y </w:t>
-      </w:r>
-      <w:proofErr w:type="spellStart"/>
-      <w:r>
-        <w:t>WebLoad</w:t>
-      </w:r>
-      <w:proofErr w:type="spellEnd"/>
-      <w:r>
-        <w:t>.</w:t>
+        <w:t>s de LoadRunner</w:t>
+      </w:r>
+      <w:r>
+        <w:t xml:space="preserve"> y WebLoad.</w:t>
       </w:r>
     </w:p>
     <w:p/>
@@ -5384,7 +5069,7 @@
     <w:p/>
     <w:p/>
     <w:sectPr>
-      <w:footerReference w:type="default" r:id="rId22"/>
+      <w:footerReference w:type="default" r:id="rId20"/>
       <w:pgSz w:w="11906" w:h="16838"/>
       <w:pgMar w:top="1417" w:right="1701" w:bottom="1417" w:left="1701" w:header="708" w:footer="708" w:gutter="0"/>
       <w:cols w:space="708"/>
@@ -5395,8 +5080,8 @@
 </file>
 
 <file path=word/endnotes.xml><?xml version="1.0" encoding="utf-8"?>
-<w:endnotes xmlns:wpc="http://schemas.microsoft.com/office/word/2010/wordprocessingCanvas" xmlns:mc="http://schemas.openxmlformats.org/markup-compatibility/2006" xmlns:o="urn:schemas-microsoft-com:office:office" xmlns:r="http://schemas.openxmlformats.org/officeDocument/2006/relationships" xmlns:m="http://schemas.openxmlformats.org/officeDocument/2006/math" xmlns:v="urn:schemas-microsoft-com:vml" xmlns:wp14="http://schemas.microsoft.com/office/word/2010/wordprocessingDrawing" xmlns:wp="http://schemas.openxmlformats.org/drawingml/2006/wordprocessingDrawing" xmlns:w10="urn:schemas-microsoft-com:office:word" xmlns:w="http://schemas.openxmlformats.org/wordprocessingml/2006/main" xmlns:w14="http://schemas.microsoft.com/office/word/2010/wordml" xmlns:wpg="http://schemas.microsoft.com/office/word/2010/wordprocessingGroup" xmlns:wpi="http://schemas.microsoft.com/office/word/2010/wordprocessingInk" xmlns:wne="http://schemas.microsoft.com/office/word/2006/wordml" xmlns:wps="http://schemas.microsoft.com/office/word/2010/wordprocessingShape" mc:Ignorable="w14 wp14">
-  <w:endnote w:type="separator" w:id="-1">
+<w:endnotes xmlns:ve="http://schemas.openxmlformats.org/markup-compatibility/2006" xmlns:o="urn:schemas-microsoft-com:office:office" xmlns:r="http://schemas.openxmlformats.org/officeDocument/2006/relationships" xmlns:m="http://schemas.openxmlformats.org/officeDocument/2006/math" xmlns:v="urn:schemas-microsoft-com:vml" xmlns:wp="http://schemas.openxmlformats.org/drawingml/2006/wordprocessingDrawing" xmlns:w10="urn:schemas-microsoft-com:office:word" xmlns:w="http://schemas.openxmlformats.org/wordprocessingml/2006/main" xmlns:wne="http://schemas.microsoft.com/office/word/2006/wordml">
+  <w:endnote w:type="separator" w:id="0">
     <w:p>
       <w:pPr>
         <w:spacing w:after="0" w:line="240" w:lineRule="auto"/>
@@ -5406,7 +5091,7 @@
       </w:r>
     </w:p>
   </w:endnote>
-  <w:endnote w:type="continuationSeparator" w:id="0">
+  <w:endnote w:type="continuationSeparator" w:id="1">
     <w:p>
       <w:pPr>
         <w:spacing w:after="0" w:line="240" w:lineRule="auto"/>
@@ -5420,7 +5105,7 @@
 </file>
 
 <file path=word/footer1.xml><?xml version="1.0" encoding="utf-8"?>
-<w:ftr xmlns:wpc="http://schemas.microsoft.com/office/word/2010/wordprocessingCanvas" xmlns:mc="http://schemas.openxmlformats.org/markup-compatibility/2006" xmlns:o="urn:schemas-microsoft-com:office:office" xmlns:r="http://schemas.openxmlformats.org/officeDocument/2006/relationships" xmlns:m="http://schemas.openxmlformats.org/officeDocument/2006/math" xmlns:v="urn:schemas-microsoft-com:vml" xmlns:wp14="http://schemas.microsoft.com/office/word/2010/wordprocessingDrawing" xmlns:wp="http://schemas.openxmlformats.org/drawingml/2006/wordprocessingDrawing" xmlns:w10="urn:schemas-microsoft-com:office:word" xmlns:w="http://schemas.openxmlformats.org/wordprocessingml/2006/main" xmlns:w14="http://schemas.microsoft.com/office/word/2010/wordml" xmlns:wpg="http://schemas.microsoft.com/office/word/2010/wordprocessingGroup" xmlns:wpi="http://schemas.microsoft.com/office/word/2010/wordprocessingInk" xmlns:wne="http://schemas.microsoft.com/office/word/2006/wordml" xmlns:wps="http://schemas.microsoft.com/office/word/2010/wordprocessingShape" mc:Ignorable="w14 wp14">
+<w:ftr xmlns:ve="http://schemas.openxmlformats.org/markup-compatibility/2006" xmlns:o="urn:schemas-microsoft-com:office:office" xmlns:r="http://schemas.openxmlformats.org/officeDocument/2006/relationships" xmlns:m="http://schemas.openxmlformats.org/officeDocument/2006/math" xmlns:v="urn:schemas-microsoft-com:vml" xmlns:wp="http://schemas.openxmlformats.org/drawingml/2006/wordprocessingDrawing" xmlns:w10="urn:schemas-microsoft-com:office:word" xmlns:w="http://schemas.openxmlformats.org/wordprocessingml/2006/main" xmlns:wne="http://schemas.microsoft.com/office/word/2006/wordml">
   <w:sdt>
     <w:sdtPr>
       <w:id w:val="-1085539132"/>
@@ -5435,24 +5120,14 @@
           <w:pStyle w:val="Piedepgina"/>
           <w:jc w:val="center"/>
         </w:pPr>
-        <w:r>
-          <w:fldChar w:fldCharType="begin"/>
-        </w:r>
-        <w:r>
-          <w:instrText>PAGE   \* MERGEFORMAT</w:instrText>
-        </w:r>
-        <w:r>
-          <w:fldChar w:fldCharType="separate"/>
-        </w:r>
-        <w:r>
-          <w:rPr>
-            <w:noProof/>
-          </w:rPr>
-          <w:t>7</w:t>
-        </w:r>
-        <w:r>
-          <w:fldChar w:fldCharType="end"/>
-        </w:r>
+        <w:fldSimple w:instr="PAGE   \* MERGEFORMAT">
+          <w:r>
+            <w:rPr>
+              <w:noProof/>
+            </w:rPr>
+            <w:t>7</w:t>
+          </w:r>
+        </w:fldSimple>
       </w:p>
     </w:sdtContent>
   </w:sdt>
@@ -5465,8 +5140,8 @@
 </file>
 
 <file path=word/footnotes.xml><?xml version="1.0" encoding="utf-8"?>
-<w:footnotes xmlns:wpc="http://schemas.microsoft.com/office/word/2010/wordprocessingCanvas" xmlns:mc="http://schemas.openxmlformats.org/markup-compatibility/2006" xmlns:o="urn:schemas-microsoft-com:office:office" xmlns:r="http://schemas.openxmlformats.org/officeDocument/2006/relationships" xmlns:m="http://schemas.openxmlformats.org/officeDocument/2006/math" xmlns:v="urn:schemas-microsoft-com:vml" xmlns:wp14="http://schemas.microsoft.com/office/word/2010/wordprocessingDrawing" xmlns:wp="http://schemas.openxmlformats.org/drawingml/2006/wordprocessingDrawing" xmlns:w10="urn:schemas-microsoft-com:office:word" xmlns:w="http://schemas.openxmlformats.org/wordprocessingml/2006/main" xmlns:w14="http://schemas.microsoft.com/office/word/2010/wordml" xmlns:wpg="http://schemas.microsoft.com/office/word/2010/wordprocessingGroup" xmlns:wpi="http://schemas.microsoft.com/office/word/2010/wordprocessingInk" xmlns:wne="http://schemas.microsoft.com/office/word/2006/wordml" xmlns:wps="http://schemas.microsoft.com/office/word/2010/wordprocessingShape" mc:Ignorable="w14 wp14">
-  <w:footnote w:type="separator" w:id="-1">
+<w:footnotes xmlns:ve="http://schemas.openxmlformats.org/markup-compatibility/2006" xmlns:o="urn:schemas-microsoft-com:office:office" xmlns:r="http://schemas.openxmlformats.org/officeDocument/2006/relationships" xmlns:m="http://schemas.openxmlformats.org/officeDocument/2006/math" xmlns:v="urn:schemas-microsoft-com:vml" xmlns:wp="http://schemas.openxmlformats.org/drawingml/2006/wordprocessingDrawing" xmlns:w10="urn:schemas-microsoft-com:office:word" xmlns:w="http://schemas.openxmlformats.org/wordprocessingml/2006/main" xmlns:wne="http://schemas.microsoft.com/office/word/2006/wordml">
+  <w:footnote w:type="separator" w:id="0">
     <w:p>
       <w:pPr>
         <w:spacing w:after="0" w:line="240" w:lineRule="auto"/>
@@ -5476,7 +5151,7 @@
       </w:r>
     </w:p>
   </w:footnote>
-  <w:footnote w:type="continuationSeparator" w:id="0">
+  <w:footnote w:type="continuationSeparator" w:id="1">
     <w:p>
       <w:pPr>
         <w:spacing w:after="0" w:line="240" w:lineRule="auto"/>
@@ -5490,7 +5165,7 @@
 </file>
 
 <file path=word/numbering.xml><?xml version="1.0" encoding="utf-8"?>
-<w:numbering xmlns:wpc="http://schemas.microsoft.com/office/word/2010/wordprocessingCanvas" xmlns:mc="http://schemas.openxmlformats.org/markup-compatibility/2006" xmlns:o="urn:schemas-microsoft-com:office:office" xmlns:r="http://schemas.openxmlformats.org/officeDocument/2006/relationships" xmlns:m="http://schemas.openxmlformats.org/officeDocument/2006/math" xmlns:v="urn:schemas-microsoft-com:vml" xmlns:wp14="http://schemas.microsoft.com/office/word/2010/wordprocessingDrawing" xmlns:wp="http://schemas.openxmlformats.org/drawingml/2006/wordprocessingDrawing" xmlns:w10="urn:schemas-microsoft-com:office:word" xmlns:w="http://schemas.openxmlformats.org/wordprocessingml/2006/main" xmlns:w14="http://schemas.microsoft.com/office/word/2010/wordml" xmlns:wpg="http://schemas.microsoft.com/office/word/2010/wordprocessingGroup" xmlns:wpi="http://schemas.microsoft.com/office/word/2010/wordprocessingInk" xmlns:wne="http://schemas.microsoft.com/office/word/2006/wordml" xmlns:wps="http://schemas.microsoft.com/office/word/2010/wordprocessingShape" mc:Ignorable="w14 wp14">
+<w:numbering xmlns:ve="http://schemas.openxmlformats.org/markup-compatibility/2006" xmlns:o="urn:schemas-microsoft-com:office:office" xmlns:r="http://schemas.openxmlformats.org/officeDocument/2006/relationships" xmlns:m="http://schemas.openxmlformats.org/officeDocument/2006/math" xmlns:v="urn:schemas-microsoft-com:vml" xmlns:wp="http://schemas.openxmlformats.org/drawingml/2006/wordprocessingDrawing" xmlns:w10="urn:schemas-microsoft-com:office:word" xmlns:w="http://schemas.openxmlformats.org/wordprocessingml/2006/main" xmlns:wne="http://schemas.microsoft.com/office/word/2006/wordml">
   <w:abstractNum w:abstractNumId="0">
     <w:nsid w:val="06E53864"/>
     <w:multiLevelType w:val="multilevel"/>
@@ -5915,7 +5590,7 @@
 </file>
 
 <file path=word/styles.xml><?xml version="1.0" encoding="utf-8"?>
-<w:styles xmlns:mc="http://schemas.openxmlformats.org/markup-compatibility/2006" xmlns:r="http://schemas.openxmlformats.org/officeDocument/2006/relationships" xmlns:w="http://schemas.openxmlformats.org/wordprocessingml/2006/main" xmlns:w14="http://schemas.microsoft.com/office/word/2010/wordml" mc:Ignorable="w14">
+<w:styles xmlns:r="http://schemas.openxmlformats.org/officeDocument/2006/relationships" xmlns:w="http://schemas.openxmlformats.org/wordprocessingml/2006/main">
   <w:docDefaults>
     <w:rPrDefault>
       <w:rPr>
@@ -6147,6 +5822,7 @@
     <w:uiPriority w:val="99"/>
     <w:semiHidden/>
     <w:unhideWhenUsed/>
+    <w:qFormat/>
     <w:tblPr>
       <w:tblInd w:w="0" w:type="dxa"/>
       <w:tblCellMar>
@@ -7033,7 +6709,7 @@
     </a:clrScheme>
     <a:fontScheme name="Office">
       <a:majorFont>
-        <a:latin typeface="Calibri Light" panose="020F0302020204030204"/>
+        <a:latin typeface="Calibri Light"/>
         <a:ea typeface=""/>
         <a:cs typeface=""/>
         <a:font script="Jpan" typeface="ＭＳ ゴシック"/>
@@ -7068,7 +6744,7 @@
         <a:font script="Geor" typeface="Sylfaen"/>
       </a:majorFont>
       <a:minorFont>
-        <a:latin typeface="Calibri" panose="020F0502020204030204"/>
+        <a:latin typeface="Calibri"/>
         <a:ea typeface=""/>
         <a:cs typeface=""/>
         <a:font script="Jpan" typeface="ＭＳ 明朝"/>
@@ -7245,7 +6921,7 @@
   <a:extraClrSchemeLst/>
   <a:extLst>
     <a:ext uri="{05A4C25C-085E-4340-85A3-A5531E510DB2}">
-      <thm15:themeFamily xmlns:thm15="http://schemas.microsoft.com/office/thememl/2012/main" xmlns="" name="Office Theme" id="{62F939B6-93AF-4DB8-9C6B-D6C7DFDC589F}" vid="{4A3C46E8-61CC-4603-A589-7422A47A8E4A}"/>
+      <thm15:themeFamily xmlns="" xmlns:thm15="http://schemas.microsoft.com/office/thememl/2012/main" name="Office Theme" id="{62F939B6-93AF-4DB8-9C6B-D6C7DFDC589F}" vid="{4A3C46E8-61CC-4603-A589-7422A47A8E4A}"/>
     </a:ext>
   </a:extLst>
 </a:theme>

</xml_diff>